<commit_message>
Latest changes from Pat
</commit_message>
<xml_diff>
--- a/fsh/ig-data/input/images/CPCDSDataDictionary.docx
+++ b/fsh/ig-data/input/images/CPCDSDataDictionary.docx
@@ -580,7 +580,7 @@
           </w:tcPr>
           <w:p>
             <w:r>
-              <w:t>Identifier assigned by a payer for a claim received from a provider or subscriber. It is not the same identifier as that assigned by a provider. This identifier assigned by the payer becomes the payer's EOB identifier.</w:t>
+              <w:t xml:space="preserve">Identifier assigned by a payer for a claim received from a provider or subscriber. It is not the same identifier as that assigned by a provider. </w:t>
             </w:r>
           </w:p>
         </w:tc>
@@ -670,8 +670,11 @@
           </w:p>
           <w:p>
             <w:r>
+              <w:t xml:space="preserve">113 – Claim diagnosis </w:t>
+            </w:r>
+            <w:r>
               <w:lastRenderedPageBreak/>
-              <w:t>113 – Claim diagnosis related group (DRG) Name</w:t>
+              <w:t>related group (DRG) Name</w:t>
             </w:r>
           </w:p>
         </w:tc>
@@ -1342,14 +1345,14 @@
               <w:t>On Institutional claims, t</w:t>
             </w:r>
             <w:r>
-              <w:t xml:space="preserve">he first day on the billing statement covering services rendered to </w:t>
+              <w:t>he first day on the billing statement covering services rendered to the beneficiary (i.e. 'Statement Covers From Date’)</w:t>
+            </w:r>
+            <w:r>
+              <w:t xml:space="preserve">.  On Professional and Non-Clinician </w:t>
             </w:r>
             <w:r>
               <w:lastRenderedPageBreak/>
-              <w:t>the beneficiary (i.e. 'Statement Covers From Date’)</w:t>
-            </w:r>
-            <w:r>
-              <w:t xml:space="preserve">.  On Professional and Non-Clinician claims, </w:t>
+              <w:t xml:space="preserve">claims, </w:t>
             </w:r>
             <w:r>
               <w:t>Earliest of any of the line-item level dates. It is almost always the same as Claim Service End Date except for DME claims - where some services are billed in advance.</w:t>
@@ -11005,7 +11008,7 @@
 </file>
 
 <file path=customXml/itemProps1.xml><?xml version="1.0" encoding="utf-8"?>
-<ds:datastoreItem xmlns:ds="http://schemas.openxmlformats.org/officeDocument/2006/customXml" ds:itemID="{BE579347-0C61-445F-93E8-1D81ED2D26C1}">
+<ds:datastoreItem xmlns:ds="http://schemas.openxmlformats.org/officeDocument/2006/customXml" ds:itemID="{7B0CB4A8-5483-43D6-8BFB-479307D2E181}">
   <ds:schemaRefs>
     <ds:schemaRef ds:uri="http://schemas.openxmlformats.org/officeDocument/2006/bibliography"/>
   </ds:schemaRefs>

</xml_diff>